<commit_message>
ya no quiero mas
</commit_message>
<xml_diff>
--- a/Barbie_Financiera_FASE_2/BF-0043/Evidencia de casos de pruebas/CDP-03-BF-0043.docx
+++ b/Barbie_Financiera_FASE_2/BF-0043/Evidencia de casos de pruebas/CDP-03-BF-0043.docx
@@ -2,7 +2,1041 @@
 <file path=word/document.xml><?xml version="1.0" encoding="utf-8"?>
 <w:document xmlns:wpc="http://schemas.microsoft.com/office/word/2010/wordprocessingCanvas" xmlns:cx="http://schemas.microsoft.com/office/drawing/2014/chartex" xmlns:cx1="http://schemas.microsoft.com/office/drawing/2015/9/8/chartex" xmlns:cx2="http://schemas.microsoft.com/office/drawing/2015/10/21/chartex" xmlns:cx3="http://schemas.microsoft.com/office/drawing/2016/5/9/chartex" xmlns:cx4="http://schemas.microsoft.com/office/drawing/2016/5/10/chartex" xmlns:cx5="http://schemas.microsoft.com/office/drawing/2016/5/11/chartex" xmlns:cx6="http://schemas.microsoft.com/office/drawing/2016/5/12/chartex" xmlns:cx7="http://schemas.microsoft.com/office/drawing/2016/5/13/chartex" xmlns:cx8="http://schemas.microsoft.com/office/drawing/2016/5/14/chartex" xmlns:mc="http://schemas.openxmlformats.org/markup-compatibility/2006" xmlns:aink="http://schemas.microsoft.com/office/drawing/2016/ink" xmlns:am3d="http://schemas.microsoft.com/office/drawing/2017/model3d" xmlns:o="urn:schemas-microsoft-com:office:office" xmlns:oel="http://schemas.microsoft.com/office/2019/extlst" xmlns:r="http://schemas.openxmlformats.org/officeDocument/2006/relationships" xmlns:m="http://schemas.openxmlformats.org/officeDocument/2006/math" xmlns:v="urn:schemas-microsoft-com:vml" xmlns:wp14="http://schemas.microsoft.com/office/word/2010/wordprocessingDrawing" xmlns:wp="http://schemas.openxmlformats.org/drawingml/2006/wordprocessingDrawing" xmlns:w10="urn:schemas-microsoft-com:office:word" xmlns:w="http://schemas.openxmlformats.org/wordprocessingml/2006/main" xmlns:w14="http://schemas.microsoft.com/office/word/2010/wordml" xmlns:w15="http://schemas.microsoft.com/office/word/2012/wordml" xmlns:w16cex="http://schemas.microsoft.com/office/word/2018/wordml/cex" xmlns:w16cid="http://schemas.microsoft.com/office/word/2016/wordml/cid" xmlns:w16="http://schemas.microsoft.com/office/word/2018/wordml" xmlns:w16du="http://schemas.microsoft.com/office/word/2023/wordml/word16du" xmlns:w16sdtdh="http://schemas.microsoft.com/office/word/2020/wordml/sdtdatahash" xmlns:w16se="http://schemas.microsoft.com/office/word/2015/wordml/symex" xmlns:wpg="http://schemas.microsoft.com/office/word/2010/wordprocessingGroup" xmlns:wpi="http://schemas.microsoft.com/office/word/2010/wordprocessingInk" xmlns:wne="http://schemas.microsoft.com/office/word/2006/wordml" xmlns:wps="http://schemas.microsoft.com/office/word/2010/wordprocessingShape" mc:Ignorable="w14 w15 w16se w16cid w16 w16cex w16sdtdh w16du wp14">
   <w:body>
-    <w:p/>
+    <w:p>
+      <w:pPr>
+        <w:rPr>
+          <w:rFonts w:ascii="Times New Roman" w:hAnsi="Times New Roman" w:cs="Times New Roman"/>
+          <w:b/>
+          <w:bCs/>
+          <w:sz w:val="24"/>
+          <w:szCs w:val="24"/>
+        </w:rPr>
+      </w:pPr>
+      <w:r>
+        <w:rPr>
+          <w:rFonts w:ascii="Times New Roman" w:hAnsi="Times New Roman" w:cs="Times New Roman"/>
+          <w:b/>
+          <w:bCs/>
+          <w:sz w:val="40"/>
+          <w:szCs w:val="40"/>
+        </w:rPr>
+        <w:t>CDP-04-BF-0043</w:t>
+      </w:r>
+      <w:r>
+        <w:rPr>
+          <w:rFonts w:ascii="Times New Roman" w:hAnsi="Times New Roman" w:cs="Times New Roman"/>
+          <w:b/>
+          <w:bCs/>
+          <w:sz w:val="40"/>
+          <w:szCs w:val="40"/>
+        </w:rPr>
+        <w:t xml:space="preserve"> </w:t>
+      </w:r>
+      <w:r>
+        <w:rPr>
+          <w:rFonts w:ascii="Times New Roman" w:hAnsi="Times New Roman" w:cs="Times New Roman"/>
+          <w:b/>
+          <w:bCs/>
+          <w:sz w:val="40"/>
+          <w:szCs w:val="40"/>
+        </w:rPr>
+        <w:t>Actualizar automáticamente el resumen al registrar gastos</w:t>
+      </w:r>
+    </w:p>
+    <w:p>
+      <w:pPr>
+        <w:rPr>
+          <w:rFonts w:ascii="Times New Roman" w:hAnsi="Times New Roman" w:cs="Times New Roman"/>
+          <w:sz w:val="24"/>
+          <w:szCs w:val="24"/>
+        </w:rPr>
+      </w:pPr>
+      <w:r>
+        <w:rPr>
+          <w:rFonts w:ascii="Times New Roman" w:hAnsi="Times New Roman" w:cs="Times New Roman"/>
+          <w:sz w:val="24"/>
+          <w:szCs w:val="24"/>
+        </w:rPr>
+        <w:t>Fecha: domingo, 10 de noviembre de 2024</w:t>
+      </w:r>
+    </w:p>
+    <w:p>
+      <w:pPr>
+        <w:rPr>
+          <w:rFonts w:ascii="Times New Roman" w:hAnsi="Times New Roman" w:cs="Times New Roman"/>
+          <w:sz w:val="24"/>
+          <w:szCs w:val="24"/>
+        </w:rPr>
+      </w:pPr>
+      <w:r>
+        <w:rPr>
+          <w:rFonts w:ascii="Times New Roman" w:hAnsi="Times New Roman" w:cs="Times New Roman"/>
+          <w:sz w:val="24"/>
+          <w:szCs w:val="24"/>
+        </w:rPr>
+        <w:t>Hecho por: Ricardo Cubias</w:t>
+      </w:r>
+    </w:p>
+    <w:p>
+      <w:pPr>
+        <w:pStyle w:val="Prrafodelista"/>
+        <w:numPr>
+          <w:ilvl w:val="0"/>
+          <w:numId w:val="2"/>
+        </w:numPr>
+        <w:rPr>
+          <w:rFonts w:ascii="Times New Roman" w:hAnsi="Times New Roman" w:cs="Times New Roman"/>
+          <w:sz w:val="24"/>
+          <w:szCs w:val="24"/>
+        </w:rPr>
+      </w:pPr>
+      <w:r>
+        <w:rPr>
+          <w:rFonts w:ascii="Times New Roman" w:hAnsi="Times New Roman" w:cs="Times New Roman"/>
+          <w:sz w:val="24"/>
+          <w:szCs w:val="24"/>
+        </w:rPr>
+        <w:t>Acceder a la página principal.</w:t>
+      </w:r>
+    </w:p>
+    <w:p>
+      <w:pPr>
+        <w:pStyle w:val="Prrafodelista"/>
+        <w:rPr>
+          <w:rFonts w:ascii="Times New Roman" w:hAnsi="Times New Roman" w:cs="Times New Roman"/>
+          <w:sz w:val="24"/>
+          <w:szCs w:val="24"/>
+        </w:rPr>
+      </w:pPr>
+    </w:p>
+    <w:p>
+      <w:pPr>
+        <w:rPr>
+          <w:rFonts w:ascii="Times New Roman" w:hAnsi="Times New Roman" w:cs="Times New Roman"/>
+          <w:sz w:val="24"/>
+          <w:szCs w:val="24"/>
+        </w:rPr>
+      </w:pPr>
+      <w:r>
+        <w:drawing>
+          <wp:inline distT="0" distB="0" distL="0" distR="0" wp14:anchorId="189D1DEA" wp14:editId="32EC6CB5">
+            <wp:extent cx="5400040" cy="3034030"/>
+            <wp:effectExtent l="0" t="0" r="0" b="0"/>
+            <wp:docPr id="344404021" name="Imagen 1"/>
+            <wp:cNvGraphicFramePr>
+              <a:graphicFrameLocks xmlns:a="http://schemas.openxmlformats.org/drawingml/2006/main" noChangeAspect="1"/>
+            </wp:cNvGraphicFramePr>
+            <a:graphic xmlns:a="http://schemas.openxmlformats.org/drawingml/2006/main">
+              <a:graphicData uri="http://schemas.openxmlformats.org/drawingml/2006/picture">
+                <pic:pic xmlns:pic="http://schemas.openxmlformats.org/drawingml/2006/picture">
+                  <pic:nvPicPr>
+                    <pic:cNvPr id="344404021" name=""/>
+                    <pic:cNvPicPr/>
+                  </pic:nvPicPr>
+                  <pic:blipFill>
+                    <a:blip r:embed="rId5"/>
+                    <a:stretch>
+                      <a:fillRect/>
+                    </a:stretch>
+                  </pic:blipFill>
+                  <pic:spPr>
+                    <a:xfrm>
+                      <a:off x="0" y="0"/>
+                      <a:ext cx="5400040" cy="3034030"/>
+                    </a:xfrm>
+                    <a:prstGeom prst="rect">
+                      <a:avLst/>
+                    </a:prstGeom>
+                  </pic:spPr>
+                </pic:pic>
+              </a:graphicData>
+            </a:graphic>
+          </wp:inline>
+        </w:drawing>
+      </w:r>
+    </w:p>
+    <w:p>
+      <w:pPr>
+        <w:pStyle w:val="Prrafodelista"/>
+        <w:rPr>
+          <w:rFonts w:ascii="Times New Roman" w:hAnsi="Times New Roman" w:cs="Times New Roman"/>
+          <w:sz w:val="24"/>
+          <w:szCs w:val="24"/>
+        </w:rPr>
+      </w:pPr>
+      <w:r>
+        <w:rPr>
+          <w:rFonts w:ascii="Times New Roman" w:hAnsi="Times New Roman" w:cs="Times New Roman"/>
+          <w:sz w:val="24"/>
+          <w:szCs w:val="24"/>
+        </w:rPr>
+        <w:t xml:space="preserve"> </w:t>
+      </w:r>
+    </w:p>
+    <w:p>
+      <w:pPr>
+        <w:pStyle w:val="Prrafodelista"/>
+        <w:numPr>
+          <w:ilvl w:val="0"/>
+          <w:numId w:val="2"/>
+        </w:numPr>
+        <w:rPr>
+          <w:rFonts w:ascii="Times New Roman" w:hAnsi="Times New Roman" w:cs="Times New Roman"/>
+          <w:sz w:val="24"/>
+          <w:szCs w:val="24"/>
+        </w:rPr>
+      </w:pPr>
+      <w:r>
+        <w:rPr>
+          <w:rFonts w:ascii="Times New Roman" w:hAnsi="Times New Roman" w:cs="Times New Roman"/>
+          <w:sz w:val="24"/>
+          <w:szCs w:val="24"/>
+        </w:rPr>
+        <w:t xml:space="preserve">Agregar un monto de ingresos. </w:t>
+      </w:r>
+    </w:p>
+    <w:p>
+      <w:pPr>
+        <w:pStyle w:val="Prrafodelista"/>
+        <w:rPr>
+          <w:rFonts w:ascii="Times New Roman" w:hAnsi="Times New Roman" w:cs="Times New Roman"/>
+          <w:sz w:val="24"/>
+          <w:szCs w:val="24"/>
+        </w:rPr>
+      </w:pPr>
+    </w:p>
+    <w:p>
+      <w:pPr>
+        <w:rPr>
+          <w:rFonts w:ascii="Times New Roman" w:hAnsi="Times New Roman" w:cs="Times New Roman"/>
+          <w:sz w:val="24"/>
+          <w:szCs w:val="24"/>
+        </w:rPr>
+      </w:pPr>
+      <w:r>
+        <w:drawing>
+          <wp:inline distT="0" distB="0" distL="0" distR="0" wp14:anchorId="78A5486C" wp14:editId="3FA53B9E">
+            <wp:extent cx="5400040" cy="3024505"/>
+            <wp:effectExtent l="0" t="0" r="0" b="4445"/>
+            <wp:docPr id="1290572077" name="Imagen 1" descr="Gráfico&#10;&#10;Descripción generada automáticamente con confianza media"/>
+            <wp:cNvGraphicFramePr>
+              <a:graphicFrameLocks xmlns:a="http://schemas.openxmlformats.org/drawingml/2006/main" noChangeAspect="1"/>
+            </wp:cNvGraphicFramePr>
+            <a:graphic xmlns:a="http://schemas.openxmlformats.org/drawingml/2006/main">
+              <a:graphicData uri="http://schemas.openxmlformats.org/drawingml/2006/picture">
+                <pic:pic xmlns:pic="http://schemas.openxmlformats.org/drawingml/2006/picture">
+                  <pic:nvPicPr>
+                    <pic:cNvPr id="1290572077" name="Imagen 1" descr="Gráfico&#10;&#10;Descripción generada automáticamente con confianza media"/>
+                    <pic:cNvPicPr/>
+                  </pic:nvPicPr>
+                  <pic:blipFill>
+                    <a:blip r:embed="rId6"/>
+                    <a:stretch>
+                      <a:fillRect/>
+                    </a:stretch>
+                  </pic:blipFill>
+                  <pic:spPr>
+                    <a:xfrm>
+                      <a:off x="0" y="0"/>
+                      <a:ext cx="5400040" cy="3024505"/>
+                    </a:xfrm>
+                    <a:prstGeom prst="rect">
+                      <a:avLst/>
+                    </a:prstGeom>
+                  </pic:spPr>
+                </pic:pic>
+              </a:graphicData>
+            </a:graphic>
+          </wp:inline>
+        </w:drawing>
+      </w:r>
+    </w:p>
+    <w:p>
+      <w:pPr>
+        <w:pStyle w:val="Prrafodelista"/>
+        <w:rPr>
+          <w:rFonts w:ascii="Times New Roman" w:hAnsi="Times New Roman" w:cs="Times New Roman"/>
+          <w:sz w:val="24"/>
+          <w:szCs w:val="24"/>
+        </w:rPr>
+      </w:pPr>
+    </w:p>
+    <w:p>
+      <w:pPr>
+        <w:rPr>
+          <w:rFonts w:ascii="Times New Roman" w:hAnsi="Times New Roman" w:cs="Times New Roman"/>
+          <w:sz w:val="24"/>
+          <w:szCs w:val="24"/>
+        </w:rPr>
+      </w:pPr>
+      <w:r>
+        <w:drawing>
+          <wp:inline distT="0" distB="0" distL="0" distR="0" wp14:anchorId="03F5EAEB" wp14:editId="1954F675">
+            <wp:extent cx="5400040" cy="3031490"/>
+            <wp:effectExtent l="0" t="0" r="0" b="0"/>
+            <wp:docPr id="1404337074" name="Imagen 1" descr="Interfaz de usuario gráfica, Texto, Aplicación&#10;&#10;Descripción generada automáticamente"/>
+            <wp:cNvGraphicFramePr>
+              <a:graphicFrameLocks xmlns:a="http://schemas.openxmlformats.org/drawingml/2006/main" noChangeAspect="1"/>
+            </wp:cNvGraphicFramePr>
+            <a:graphic xmlns:a="http://schemas.openxmlformats.org/drawingml/2006/main">
+              <a:graphicData uri="http://schemas.openxmlformats.org/drawingml/2006/picture">
+                <pic:pic xmlns:pic="http://schemas.openxmlformats.org/drawingml/2006/picture">
+                  <pic:nvPicPr>
+                    <pic:cNvPr id="1404337074" name="Imagen 1" descr="Interfaz de usuario gráfica, Texto, Aplicación&#10;&#10;Descripción generada automáticamente"/>
+                    <pic:cNvPicPr/>
+                  </pic:nvPicPr>
+                  <pic:blipFill>
+                    <a:blip r:embed="rId7"/>
+                    <a:stretch>
+                      <a:fillRect/>
+                    </a:stretch>
+                  </pic:blipFill>
+                  <pic:spPr>
+                    <a:xfrm>
+                      <a:off x="0" y="0"/>
+                      <a:ext cx="5400040" cy="3031490"/>
+                    </a:xfrm>
+                    <a:prstGeom prst="rect">
+                      <a:avLst/>
+                    </a:prstGeom>
+                  </pic:spPr>
+                </pic:pic>
+              </a:graphicData>
+            </a:graphic>
+          </wp:inline>
+        </w:drawing>
+      </w:r>
+    </w:p>
+    <w:p>
+      <w:pPr>
+        <w:pStyle w:val="Prrafodelista"/>
+        <w:rPr>
+          <w:rFonts w:ascii="Times New Roman" w:hAnsi="Times New Roman" w:cs="Times New Roman"/>
+          <w:sz w:val="24"/>
+          <w:szCs w:val="24"/>
+        </w:rPr>
+      </w:pPr>
+    </w:p>
+    <w:p>
+      <w:pPr>
+        <w:pStyle w:val="Prrafodelista"/>
+        <w:numPr>
+          <w:ilvl w:val="0"/>
+          <w:numId w:val="2"/>
+        </w:numPr>
+        <w:rPr>
+          <w:rFonts w:ascii="Times New Roman" w:hAnsi="Times New Roman" w:cs="Times New Roman"/>
+          <w:sz w:val="24"/>
+          <w:szCs w:val="24"/>
+        </w:rPr>
+      </w:pPr>
+      <w:r>
+        <w:rPr>
+          <w:rFonts w:ascii="Times New Roman" w:hAnsi="Times New Roman" w:cs="Times New Roman"/>
+          <w:sz w:val="24"/>
+          <w:szCs w:val="24"/>
+        </w:rPr>
+        <w:t xml:space="preserve">Agregar las categorías de gastos. </w:t>
+      </w:r>
+    </w:p>
+    <w:p>
+      <w:pPr>
+        <w:rPr>
+          <w:rFonts w:ascii="Times New Roman" w:hAnsi="Times New Roman" w:cs="Times New Roman"/>
+          <w:sz w:val="24"/>
+          <w:szCs w:val="24"/>
+        </w:rPr>
+      </w:pPr>
+      <w:r>
+        <w:rPr>
+          <w:rFonts w:ascii="Times New Roman" w:hAnsi="Times New Roman" w:cs="Times New Roman"/>
+          <w:sz w:val="24"/>
+          <w:szCs w:val="24"/>
+        </w:rPr>
+        <w:drawing>
+          <wp:inline distT="0" distB="0" distL="0" distR="0" wp14:anchorId="6A007C05" wp14:editId="2451FBAB">
+            <wp:extent cx="5400040" cy="3027045"/>
+            <wp:effectExtent l="0" t="0" r="0" b="1905"/>
+            <wp:docPr id="463297487" name="Imagen 1" descr="Escala de tiempo&#10;&#10;Descripción generada automáticamente con confianza media"/>
+            <wp:cNvGraphicFramePr>
+              <a:graphicFrameLocks xmlns:a="http://schemas.openxmlformats.org/drawingml/2006/main" noChangeAspect="1"/>
+            </wp:cNvGraphicFramePr>
+            <a:graphic xmlns:a="http://schemas.openxmlformats.org/drawingml/2006/main">
+              <a:graphicData uri="http://schemas.openxmlformats.org/drawingml/2006/picture">
+                <pic:pic xmlns:pic="http://schemas.openxmlformats.org/drawingml/2006/picture">
+                  <pic:nvPicPr>
+                    <pic:cNvPr id="463297487" name="Imagen 1" descr="Escala de tiempo&#10;&#10;Descripción generada automáticamente con confianza media"/>
+                    <pic:cNvPicPr/>
+                  </pic:nvPicPr>
+                  <pic:blipFill>
+                    <a:blip r:embed="rId8"/>
+                    <a:stretch>
+                      <a:fillRect/>
+                    </a:stretch>
+                  </pic:blipFill>
+                  <pic:spPr>
+                    <a:xfrm>
+                      <a:off x="0" y="0"/>
+                      <a:ext cx="5400040" cy="3027045"/>
+                    </a:xfrm>
+                    <a:prstGeom prst="rect">
+                      <a:avLst/>
+                    </a:prstGeom>
+                  </pic:spPr>
+                </pic:pic>
+              </a:graphicData>
+            </a:graphic>
+          </wp:inline>
+        </w:drawing>
+      </w:r>
+    </w:p>
+    <w:p>
+      <w:pPr>
+        <w:rPr>
+          <w:rFonts w:ascii="Times New Roman" w:hAnsi="Times New Roman" w:cs="Times New Roman"/>
+          <w:sz w:val="24"/>
+          <w:szCs w:val="24"/>
+        </w:rPr>
+      </w:pPr>
+      <w:r>
+        <w:rPr>
+          <w:rFonts w:ascii="Times New Roman" w:hAnsi="Times New Roman" w:cs="Times New Roman"/>
+          <w:sz w:val="24"/>
+          <w:szCs w:val="24"/>
+        </w:rPr>
+        <w:lastRenderedPageBreak/>
+        <w:drawing>
+          <wp:inline distT="0" distB="0" distL="0" distR="0" wp14:anchorId="1052567D" wp14:editId="09FAE832">
+            <wp:extent cx="5400040" cy="3034030"/>
+            <wp:effectExtent l="0" t="0" r="0" b="0"/>
+            <wp:docPr id="546012989" name="Imagen 1" descr="Interfaz de usuario gráfica&#10;&#10;Descripción generada automáticamente"/>
+            <wp:cNvGraphicFramePr>
+              <a:graphicFrameLocks xmlns:a="http://schemas.openxmlformats.org/drawingml/2006/main" noChangeAspect="1"/>
+            </wp:cNvGraphicFramePr>
+            <a:graphic xmlns:a="http://schemas.openxmlformats.org/drawingml/2006/main">
+              <a:graphicData uri="http://schemas.openxmlformats.org/drawingml/2006/picture">
+                <pic:pic xmlns:pic="http://schemas.openxmlformats.org/drawingml/2006/picture">
+                  <pic:nvPicPr>
+                    <pic:cNvPr id="546012989" name="Imagen 1" descr="Interfaz de usuario gráfica&#10;&#10;Descripción generada automáticamente"/>
+                    <pic:cNvPicPr/>
+                  </pic:nvPicPr>
+                  <pic:blipFill>
+                    <a:blip r:embed="rId9"/>
+                    <a:stretch>
+                      <a:fillRect/>
+                    </a:stretch>
+                  </pic:blipFill>
+                  <pic:spPr>
+                    <a:xfrm>
+                      <a:off x="0" y="0"/>
+                      <a:ext cx="5400040" cy="3034030"/>
+                    </a:xfrm>
+                    <a:prstGeom prst="rect">
+                      <a:avLst/>
+                    </a:prstGeom>
+                  </pic:spPr>
+                </pic:pic>
+              </a:graphicData>
+            </a:graphic>
+          </wp:inline>
+        </w:drawing>
+      </w:r>
+    </w:p>
+    <w:p>
+      <w:pPr>
+        <w:pStyle w:val="Prrafodelista"/>
+        <w:numPr>
+          <w:ilvl w:val="0"/>
+          <w:numId w:val="2"/>
+        </w:numPr>
+        <w:rPr>
+          <w:rFonts w:ascii="Times New Roman" w:hAnsi="Times New Roman" w:cs="Times New Roman"/>
+          <w:sz w:val="24"/>
+          <w:szCs w:val="24"/>
+        </w:rPr>
+      </w:pPr>
+      <w:r>
+        <w:rPr>
+          <w:rFonts w:ascii="Times New Roman" w:hAnsi="Times New Roman" w:cs="Times New Roman"/>
+          <w:sz w:val="24"/>
+          <w:szCs w:val="24"/>
+        </w:rPr>
+        <w:t xml:space="preserve">Visualizar los detalles y el total de gastos en el apartado "Detalles </w:t>
+      </w:r>
+      <w:r>
+        <w:rPr>
+          <w:rFonts w:ascii="Times New Roman" w:hAnsi="Times New Roman" w:cs="Times New Roman"/>
+          <w:sz w:val="24"/>
+          <w:szCs w:val="24"/>
+        </w:rPr>
+        <w:t>categorías</w:t>
+      </w:r>
+      <w:r>
+        <w:rPr>
+          <w:rFonts w:ascii="Times New Roman" w:hAnsi="Times New Roman" w:cs="Times New Roman"/>
+          <w:sz w:val="24"/>
+          <w:szCs w:val="24"/>
+        </w:rPr>
+        <w:t xml:space="preserve">". </w:t>
+      </w:r>
+    </w:p>
+    <w:p>
+      <w:pPr>
+        <w:rPr>
+          <w:rFonts w:ascii="Times New Roman" w:hAnsi="Times New Roman" w:cs="Times New Roman"/>
+          <w:sz w:val="24"/>
+          <w:szCs w:val="24"/>
+        </w:rPr>
+      </w:pPr>
+      <w:r>
+        <w:rPr>
+          <w:rFonts w:ascii="Times New Roman" w:hAnsi="Times New Roman" w:cs="Times New Roman"/>
+          <w:noProof/>
+          <w:sz w:val="24"/>
+          <w:szCs w:val="24"/>
+        </w:rPr>
+        <mc:AlternateContent>
+          <mc:Choice Requires="wps">
+            <w:drawing>
+              <wp:anchor distT="0" distB="0" distL="114300" distR="114300" simplePos="0" relativeHeight="251660288" behindDoc="0" locked="0" layoutInCell="1" allowOverlap="1" wp14:anchorId="34EA37F8" wp14:editId="41476B69">
+                <wp:simplePos x="0" y="0"/>
+                <wp:positionH relativeFrom="column">
+                  <wp:posOffset>613493</wp:posOffset>
+                </wp:positionH>
+                <wp:positionV relativeFrom="paragraph">
+                  <wp:posOffset>1114370</wp:posOffset>
+                </wp:positionV>
+                <wp:extent cx="1137036" cy="1065475"/>
+                <wp:effectExtent l="0" t="38100" r="63500" b="20955"/>
+                <wp:wrapNone/>
+                <wp:docPr id="1635345377" name="Conector recto de flecha 2"/>
+                <wp:cNvGraphicFramePr/>
+                <a:graphic xmlns:a="http://schemas.openxmlformats.org/drawingml/2006/main">
+                  <a:graphicData uri="http://schemas.microsoft.com/office/word/2010/wordprocessingShape">
+                    <wps:wsp>
+                      <wps:cNvCnPr/>
+                      <wps:spPr>
+                        <a:xfrm flipV="1">
+                          <a:off x="0" y="0"/>
+                          <a:ext cx="1137036" cy="1065475"/>
+                        </a:xfrm>
+                        <a:prstGeom prst="straightConnector1">
+                          <a:avLst/>
+                        </a:prstGeom>
+                        <a:ln>
+                          <a:tailEnd type="triangle"/>
+                        </a:ln>
+                      </wps:spPr>
+                      <wps:style>
+                        <a:lnRef idx="1">
+                          <a:schemeClr val="accent2"/>
+                        </a:lnRef>
+                        <a:fillRef idx="0">
+                          <a:schemeClr val="accent2"/>
+                        </a:fillRef>
+                        <a:effectRef idx="0">
+                          <a:schemeClr val="accent2"/>
+                        </a:effectRef>
+                        <a:fontRef idx="minor">
+                          <a:schemeClr val="tx1"/>
+                        </a:fontRef>
+                      </wps:style>
+                      <wps:bodyPr/>
+                    </wps:wsp>
+                  </a:graphicData>
+                </a:graphic>
+              </wp:anchor>
+            </w:drawing>
+          </mc:Choice>
+          <mc:Fallback>
+            <w:pict>
+              <v:shapetype w14:anchorId="7A064E9D" id="_x0000_t32" coordsize="21600,21600" o:spt="32" o:oned="t" path="m,l21600,21600e" filled="f">
+                <v:path arrowok="t" fillok="f" o:connecttype="none"/>
+                <o:lock v:ext="edit" shapetype="t"/>
+              </v:shapetype>
+              <v:shape id="Conector recto de flecha 2" o:spid="_x0000_s1026" type="#_x0000_t32" style="position:absolute;margin-left:48.3pt;margin-top:87.75pt;width:89.55pt;height:83.9pt;flip:y;z-index:251660288;visibility:visible;mso-wrap-style:square;mso-wrap-distance-left:9pt;mso-wrap-distance-top:0;mso-wrap-distance-right:9pt;mso-wrap-distance-bottom:0;mso-position-horizontal:absolute;mso-position-horizontal-relative:text;mso-position-vertical:absolute;mso-position-vertical-relative:text" o:gfxdata="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" strokecolor="#e97132 [3205]" strokeweight=".5pt">
+                <v:stroke endarrow="block" joinstyle="miter"/>
+              </v:shape>
+            </w:pict>
+          </mc:Fallback>
+        </mc:AlternateContent>
+      </w:r>
+      <w:r>
+        <w:rPr>
+          <w:rFonts w:ascii="Times New Roman" w:hAnsi="Times New Roman" w:cs="Times New Roman"/>
+          <w:noProof/>
+          <w:sz w:val="24"/>
+          <w:szCs w:val="24"/>
+        </w:rPr>
+        <mc:AlternateContent>
+          <mc:Choice Requires="wps">
+            <w:drawing>
+              <wp:anchor distT="0" distB="0" distL="114300" distR="114300" simplePos="0" relativeHeight="251659264" behindDoc="0" locked="0" layoutInCell="1" allowOverlap="1" wp14:anchorId="711F8B7C" wp14:editId="78ADA723">
+                <wp:simplePos x="0" y="0"/>
+                <wp:positionH relativeFrom="column">
+                  <wp:posOffset>1782335</wp:posOffset>
+                </wp:positionH>
+                <wp:positionV relativeFrom="paragraph">
+                  <wp:posOffset>621389</wp:posOffset>
+                </wp:positionV>
+                <wp:extent cx="1773140" cy="389614"/>
+                <wp:effectExtent l="0" t="0" r="17780" b="10795"/>
+                <wp:wrapNone/>
+                <wp:docPr id="992131559" name="Rectángulo 1"/>
+                <wp:cNvGraphicFramePr/>
+                <a:graphic xmlns:a="http://schemas.openxmlformats.org/drawingml/2006/main">
+                  <a:graphicData uri="http://schemas.microsoft.com/office/word/2010/wordprocessingShape">
+                    <wps:wsp>
+                      <wps:cNvSpPr/>
+                      <wps:spPr>
+                        <a:xfrm>
+                          <a:off x="0" y="0"/>
+                          <a:ext cx="1773140" cy="389614"/>
+                        </a:xfrm>
+                        <a:prstGeom prst="rect">
+                          <a:avLst/>
+                        </a:prstGeom>
+                        <a:noFill/>
+                        <a:ln>
+                          <a:solidFill>
+                            <a:srgbClr val="FF0000"/>
+                          </a:solidFill>
+                        </a:ln>
+                      </wps:spPr>
+                      <wps:style>
+                        <a:lnRef idx="2">
+                          <a:schemeClr val="accent1">
+                            <a:shade val="15000"/>
+                          </a:schemeClr>
+                        </a:lnRef>
+                        <a:fillRef idx="1">
+                          <a:schemeClr val="accent1"/>
+                        </a:fillRef>
+                        <a:effectRef idx="0">
+                          <a:schemeClr val="accent1"/>
+                        </a:effectRef>
+                        <a:fontRef idx="minor">
+                          <a:schemeClr val="lt1"/>
+                        </a:fontRef>
+                      </wps:style>
+                      <wps:bodyPr rot="0" spcFirstLastPara="0" vertOverflow="overflow" horzOverflow="overflow" vert="horz" wrap="square" lIns="91440" tIns="45720" rIns="91440" bIns="45720" numCol="1" spcCol="0" rtlCol="0" fromWordArt="0" anchor="ctr" anchorCtr="0" forceAA="0" compatLnSpc="1">
+                        <a:prstTxWarp prst="textNoShape">
+                          <a:avLst/>
+                        </a:prstTxWarp>
+                        <a:noAutofit/>
+                      </wps:bodyPr>
+                    </wps:wsp>
+                  </a:graphicData>
+                </a:graphic>
+              </wp:anchor>
+            </w:drawing>
+          </mc:Choice>
+          <mc:Fallback>
+            <w:pict>
+              <v:rect w14:anchorId="2C409BC4" id="Rectángulo 1" o:spid="_x0000_s1026" style="position:absolute;margin-left:140.35pt;margin-top:48.95pt;width:139.6pt;height:30.7pt;z-index:251659264;visibility:visible;mso-wrap-style:square;mso-wrap-distance-left:9pt;mso-wrap-distance-top:0;mso-wrap-distance-right:9pt;mso-wrap-distance-bottom:0;mso-position-horizontal:absolute;mso-position-horizontal-relative:text;mso-position-vertical:absolute;mso-position-vertical-relative:text;v-text-anchor:middle" o:gfxdata="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" filled="f" strokecolor="red" strokeweight="1pt"/>
+            </w:pict>
+          </mc:Fallback>
+        </mc:AlternateContent>
+      </w:r>
+      <w:r>
+        <w:rPr>
+          <w:rFonts w:ascii="Times New Roman" w:hAnsi="Times New Roman" w:cs="Times New Roman"/>
+          <w:sz w:val="24"/>
+          <w:szCs w:val="24"/>
+        </w:rPr>
+        <w:drawing>
+          <wp:inline distT="0" distB="0" distL="0" distR="0" wp14:anchorId="4298318F" wp14:editId="1081F843">
+            <wp:extent cx="5400040" cy="3032760"/>
+            <wp:effectExtent l="0" t="0" r="0" b="0"/>
+            <wp:docPr id="965228119" name="Imagen 1" descr="Interfaz de usuario gráfica, Aplicación&#10;&#10;Descripción generada automáticamente"/>
+            <wp:cNvGraphicFramePr>
+              <a:graphicFrameLocks xmlns:a="http://schemas.openxmlformats.org/drawingml/2006/main" noChangeAspect="1"/>
+            </wp:cNvGraphicFramePr>
+            <a:graphic xmlns:a="http://schemas.openxmlformats.org/drawingml/2006/main">
+              <a:graphicData uri="http://schemas.openxmlformats.org/drawingml/2006/picture">
+                <pic:pic xmlns:pic="http://schemas.openxmlformats.org/drawingml/2006/picture">
+                  <pic:nvPicPr>
+                    <pic:cNvPr id="965228119" name="Imagen 1" descr="Interfaz de usuario gráfica, Aplicación&#10;&#10;Descripción generada automáticamente"/>
+                    <pic:cNvPicPr/>
+                  </pic:nvPicPr>
+                  <pic:blipFill>
+                    <a:blip r:embed="rId10"/>
+                    <a:stretch>
+                      <a:fillRect/>
+                    </a:stretch>
+                  </pic:blipFill>
+                  <pic:spPr>
+                    <a:xfrm>
+                      <a:off x="0" y="0"/>
+                      <a:ext cx="5400040" cy="3032760"/>
+                    </a:xfrm>
+                    <a:prstGeom prst="rect">
+                      <a:avLst/>
+                    </a:prstGeom>
+                  </pic:spPr>
+                </pic:pic>
+              </a:graphicData>
+            </a:graphic>
+          </wp:inline>
+        </w:drawing>
+      </w:r>
+    </w:p>
+    <w:p>
+      <w:pPr>
+        <w:rPr>
+          <w:rFonts w:ascii="Times New Roman" w:hAnsi="Times New Roman" w:cs="Times New Roman"/>
+          <w:sz w:val="24"/>
+          <w:szCs w:val="24"/>
+        </w:rPr>
+      </w:pPr>
+      <w:r>
+        <w:rPr>
+          <w:rFonts w:ascii="Times New Roman" w:hAnsi="Times New Roman" w:cs="Times New Roman"/>
+          <w:noProof/>
+          <w:sz w:val="24"/>
+          <w:szCs w:val="24"/>
+        </w:rPr>
+        <w:lastRenderedPageBreak/>
+        <mc:AlternateContent>
+          <mc:Choice Requires="wps">
+            <w:drawing>
+              <wp:anchor distT="0" distB="0" distL="114300" distR="114300" simplePos="0" relativeHeight="251661312" behindDoc="0" locked="0" layoutInCell="1" allowOverlap="1" wp14:anchorId="0CE9E294" wp14:editId="3EBC5916">
+                <wp:simplePos x="0" y="0"/>
+                <wp:positionH relativeFrom="column">
+                  <wp:posOffset>1543795</wp:posOffset>
+                </wp:positionH>
+                <wp:positionV relativeFrom="paragraph">
+                  <wp:posOffset>825638</wp:posOffset>
+                </wp:positionV>
+                <wp:extent cx="2282025" cy="1097280"/>
+                <wp:effectExtent l="0" t="0" r="23495" b="26670"/>
+                <wp:wrapNone/>
+                <wp:docPr id="1343230618" name="Rectángulo 3"/>
+                <wp:cNvGraphicFramePr/>
+                <a:graphic xmlns:a="http://schemas.openxmlformats.org/drawingml/2006/main">
+                  <a:graphicData uri="http://schemas.microsoft.com/office/word/2010/wordprocessingShape">
+                    <wps:wsp>
+                      <wps:cNvSpPr/>
+                      <wps:spPr>
+                        <a:xfrm>
+                          <a:off x="0" y="0"/>
+                          <a:ext cx="2282025" cy="1097280"/>
+                        </a:xfrm>
+                        <a:prstGeom prst="rect">
+                          <a:avLst/>
+                        </a:prstGeom>
+                        <a:noFill/>
+                        <a:ln>
+                          <a:solidFill>
+                            <a:srgbClr val="FF0000"/>
+                          </a:solidFill>
+                        </a:ln>
+                      </wps:spPr>
+                      <wps:style>
+                        <a:lnRef idx="2">
+                          <a:schemeClr val="accent1">
+                            <a:shade val="15000"/>
+                          </a:schemeClr>
+                        </a:lnRef>
+                        <a:fillRef idx="1">
+                          <a:schemeClr val="accent1"/>
+                        </a:fillRef>
+                        <a:effectRef idx="0">
+                          <a:schemeClr val="accent1"/>
+                        </a:effectRef>
+                        <a:fontRef idx="minor">
+                          <a:schemeClr val="lt1"/>
+                        </a:fontRef>
+                      </wps:style>
+                      <wps:bodyPr rot="0" spcFirstLastPara="0" vertOverflow="overflow" horzOverflow="overflow" vert="horz" wrap="square" lIns="91440" tIns="45720" rIns="91440" bIns="45720" numCol="1" spcCol="0" rtlCol="0" fromWordArt="0" anchor="ctr" anchorCtr="0" forceAA="0" compatLnSpc="1">
+                        <a:prstTxWarp prst="textNoShape">
+                          <a:avLst/>
+                        </a:prstTxWarp>
+                        <a:noAutofit/>
+                      </wps:bodyPr>
+                    </wps:wsp>
+                  </a:graphicData>
+                </a:graphic>
+              </wp:anchor>
+            </w:drawing>
+          </mc:Choice>
+          <mc:Fallback>
+            <w:pict>
+              <v:rect w14:anchorId="7E480E22" id="Rectángulo 3" o:spid="_x0000_s1026" style="position:absolute;margin-left:121.55pt;margin-top:65pt;width:179.7pt;height:86.4pt;z-index:251661312;visibility:visible;mso-wrap-style:square;mso-wrap-distance-left:9pt;mso-wrap-distance-top:0;mso-wrap-distance-right:9pt;mso-wrap-distance-bottom:0;mso-position-horizontal:absolute;mso-position-horizontal-relative:text;mso-position-vertical:absolute;mso-position-vertical-relative:text;v-text-anchor:middle" o:gfxdata="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" filled="f" strokecolor="red" strokeweight="1pt"/>
+            </w:pict>
+          </mc:Fallback>
+        </mc:AlternateContent>
+      </w:r>
+      <w:r>
+        <w:rPr>
+          <w:rFonts w:ascii="Times New Roman" w:hAnsi="Times New Roman" w:cs="Times New Roman"/>
+          <w:sz w:val="24"/>
+          <w:szCs w:val="24"/>
+        </w:rPr>
+        <w:drawing>
+          <wp:inline distT="0" distB="0" distL="0" distR="0" wp14:anchorId="64378DA3" wp14:editId="49E4CCBB">
+            <wp:extent cx="5400040" cy="3030220"/>
+            <wp:effectExtent l="0" t="0" r="0" b="0"/>
+            <wp:docPr id="1357043006" name="Imagen 1" descr="Imagen que contiene Gráfico&#10;&#10;Descripción generada automáticamente"/>
+            <wp:cNvGraphicFramePr>
+              <a:graphicFrameLocks xmlns:a="http://schemas.openxmlformats.org/drawingml/2006/main" noChangeAspect="1"/>
+            </wp:cNvGraphicFramePr>
+            <a:graphic xmlns:a="http://schemas.openxmlformats.org/drawingml/2006/main">
+              <a:graphicData uri="http://schemas.openxmlformats.org/drawingml/2006/picture">
+                <pic:pic xmlns:pic="http://schemas.openxmlformats.org/drawingml/2006/picture">
+                  <pic:nvPicPr>
+                    <pic:cNvPr id="1357043006" name="Imagen 1" descr="Imagen que contiene Gráfico&#10;&#10;Descripción generada automáticamente"/>
+                    <pic:cNvPicPr/>
+                  </pic:nvPicPr>
+                  <pic:blipFill>
+                    <a:blip r:embed="rId11"/>
+                    <a:stretch>
+                      <a:fillRect/>
+                    </a:stretch>
+                  </pic:blipFill>
+                  <pic:spPr>
+                    <a:xfrm>
+                      <a:off x="0" y="0"/>
+                      <a:ext cx="5400040" cy="3030220"/>
+                    </a:xfrm>
+                    <a:prstGeom prst="rect">
+                      <a:avLst/>
+                    </a:prstGeom>
+                  </pic:spPr>
+                </pic:pic>
+              </a:graphicData>
+            </a:graphic>
+          </wp:inline>
+        </w:drawing>
+      </w:r>
+    </w:p>
+    <w:p>
+      <w:pPr>
+        <w:pStyle w:val="Prrafodelista"/>
+        <w:numPr>
+          <w:ilvl w:val="0"/>
+          <w:numId w:val="2"/>
+        </w:numPr>
+        <w:rPr>
+          <w:rFonts w:ascii="Times New Roman" w:hAnsi="Times New Roman" w:cs="Times New Roman"/>
+          <w:sz w:val="24"/>
+          <w:szCs w:val="24"/>
+        </w:rPr>
+      </w:pPr>
+      <w:r>
+        <w:rPr>
+          <w:rFonts w:ascii="Times New Roman" w:hAnsi="Times New Roman" w:cs="Times New Roman"/>
+          <w:sz w:val="24"/>
+          <w:szCs w:val="24"/>
+        </w:rPr>
+        <w:t>Observar los movimientos y saldos resultantes del presupuesto.</w:t>
+      </w:r>
+    </w:p>
+    <w:p>
+      <w:pPr>
+        <w:rPr>
+          <w:rFonts w:ascii="Times New Roman" w:hAnsi="Times New Roman" w:cs="Times New Roman"/>
+          <w:sz w:val="24"/>
+          <w:szCs w:val="24"/>
+        </w:rPr>
+      </w:pPr>
+      <w:r>
+        <w:rPr>
+          <w:rFonts w:ascii="Times New Roman" w:hAnsi="Times New Roman" w:cs="Times New Roman"/>
+          <w:noProof/>
+          <w:sz w:val="24"/>
+          <w:szCs w:val="24"/>
+        </w:rPr>
+        <mc:AlternateContent>
+          <mc:Choice Requires="wps">
+            <w:drawing>
+              <wp:anchor distT="0" distB="0" distL="114300" distR="114300" simplePos="0" relativeHeight="251663360" behindDoc="0" locked="0" layoutInCell="1" allowOverlap="1" wp14:anchorId="4E3F7931" wp14:editId="2CCA204D">
+                <wp:simplePos x="0" y="0"/>
+                <wp:positionH relativeFrom="column">
+                  <wp:posOffset>549882</wp:posOffset>
+                </wp:positionH>
+                <wp:positionV relativeFrom="paragraph">
+                  <wp:posOffset>1522951</wp:posOffset>
+                </wp:positionV>
+                <wp:extent cx="1129086" cy="724314"/>
+                <wp:effectExtent l="0" t="38100" r="52070" b="19050"/>
+                <wp:wrapNone/>
+                <wp:docPr id="1235678276" name="Conector recto de flecha 5"/>
+                <wp:cNvGraphicFramePr/>
+                <a:graphic xmlns:a="http://schemas.openxmlformats.org/drawingml/2006/main">
+                  <a:graphicData uri="http://schemas.microsoft.com/office/word/2010/wordprocessingShape">
+                    <wps:wsp>
+                      <wps:cNvCnPr/>
+                      <wps:spPr>
+                        <a:xfrm flipV="1">
+                          <a:off x="0" y="0"/>
+                          <a:ext cx="1129086" cy="724314"/>
+                        </a:xfrm>
+                        <a:prstGeom prst="straightConnector1">
+                          <a:avLst/>
+                        </a:prstGeom>
+                        <a:ln>
+                          <a:tailEnd type="triangle"/>
+                        </a:ln>
+                      </wps:spPr>
+                      <wps:style>
+                        <a:lnRef idx="1">
+                          <a:schemeClr val="accent2"/>
+                        </a:lnRef>
+                        <a:fillRef idx="0">
+                          <a:schemeClr val="accent2"/>
+                        </a:fillRef>
+                        <a:effectRef idx="0">
+                          <a:schemeClr val="accent2"/>
+                        </a:effectRef>
+                        <a:fontRef idx="minor">
+                          <a:schemeClr val="tx1"/>
+                        </a:fontRef>
+                      </wps:style>
+                      <wps:bodyPr/>
+                    </wps:wsp>
+                  </a:graphicData>
+                </a:graphic>
+              </wp:anchor>
+            </w:drawing>
+          </mc:Choice>
+          <mc:Fallback>
+            <w:pict>
+              <v:shape w14:anchorId="1F31523F" id="Conector recto de flecha 5" o:spid="_x0000_s1026" type="#_x0000_t32" style="position:absolute;margin-left:43.3pt;margin-top:119.9pt;width:88.9pt;height:57.05pt;flip:y;z-index:251663360;visibility:visible;mso-wrap-style:square;mso-wrap-distance-left:9pt;mso-wrap-distance-top:0;mso-wrap-distance-right:9pt;mso-wrap-distance-bottom:0;mso-position-horizontal:absolute;mso-position-horizontal-relative:text;mso-position-vertical:absolute;mso-position-vertical-relative:text" o:gfxdata="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" strokecolor="#e97132 [3205]" strokeweight=".5pt">
+                <v:stroke endarrow="block" joinstyle="miter"/>
+              </v:shape>
+            </w:pict>
+          </mc:Fallback>
+        </mc:AlternateContent>
+      </w:r>
+      <w:r>
+        <w:rPr>
+          <w:rFonts w:ascii="Times New Roman" w:hAnsi="Times New Roman" w:cs="Times New Roman"/>
+          <w:noProof/>
+          <w:sz w:val="24"/>
+          <w:szCs w:val="24"/>
+        </w:rPr>
+        <mc:AlternateContent>
+          <mc:Choice Requires="wps">
+            <w:drawing>
+              <wp:anchor distT="0" distB="0" distL="114300" distR="114300" simplePos="0" relativeHeight="251662336" behindDoc="0" locked="0" layoutInCell="1" allowOverlap="1" wp14:anchorId="0A3ECC67" wp14:editId="216C0F33">
+                <wp:simplePos x="0" y="0"/>
+                <wp:positionH relativeFrom="margin">
+                  <wp:align>center</wp:align>
+                </wp:positionH>
+                <wp:positionV relativeFrom="paragraph">
+                  <wp:posOffset>1094105</wp:posOffset>
+                </wp:positionV>
+                <wp:extent cx="1868418" cy="428818"/>
+                <wp:effectExtent l="0" t="0" r="17780" b="28575"/>
+                <wp:wrapNone/>
+                <wp:docPr id="1339590404" name="Rectángulo 4"/>
+                <wp:cNvGraphicFramePr/>
+                <a:graphic xmlns:a="http://schemas.openxmlformats.org/drawingml/2006/main">
+                  <a:graphicData uri="http://schemas.microsoft.com/office/word/2010/wordprocessingShape">
+                    <wps:wsp>
+                      <wps:cNvSpPr/>
+                      <wps:spPr>
+                        <a:xfrm>
+                          <a:off x="0" y="0"/>
+                          <a:ext cx="1868418" cy="428818"/>
+                        </a:xfrm>
+                        <a:prstGeom prst="rect">
+                          <a:avLst/>
+                        </a:prstGeom>
+                        <a:noFill/>
+                        <a:ln>
+                          <a:solidFill>
+                            <a:srgbClr val="FF0000"/>
+                          </a:solidFill>
+                        </a:ln>
+                      </wps:spPr>
+                      <wps:style>
+                        <a:lnRef idx="2">
+                          <a:schemeClr val="accent1">
+                            <a:shade val="15000"/>
+                          </a:schemeClr>
+                        </a:lnRef>
+                        <a:fillRef idx="1">
+                          <a:schemeClr val="accent1"/>
+                        </a:fillRef>
+                        <a:effectRef idx="0">
+                          <a:schemeClr val="accent1"/>
+                        </a:effectRef>
+                        <a:fontRef idx="minor">
+                          <a:schemeClr val="lt1"/>
+                        </a:fontRef>
+                      </wps:style>
+                      <wps:bodyPr rot="0" spcFirstLastPara="0" vertOverflow="overflow" horzOverflow="overflow" vert="horz" wrap="square" lIns="91440" tIns="45720" rIns="91440" bIns="45720" numCol="1" spcCol="0" rtlCol="0" fromWordArt="0" anchor="ctr" anchorCtr="0" forceAA="0" compatLnSpc="1">
+                        <a:prstTxWarp prst="textNoShape">
+                          <a:avLst/>
+                        </a:prstTxWarp>
+                        <a:noAutofit/>
+                      </wps:bodyPr>
+                    </wps:wsp>
+                  </a:graphicData>
+                </a:graphic>
+                <wp14:sizeRelH relativeFrom="margin">
+                  <wp14:pctWidth>0</wp14:pctWidth>
+                </wp14:sizeRelH>
+                <wp14:sizeRelV relativeFrom="margin">
+                  <wp14:pctHeight>0</wp14:pctHeight>
+                </wp14:sizeRelV>
+              </wp:anchor>
+            </w:drawing>
+          </mc:Choice>
+          <mc:Fallback>
+            <w:pict>
+              <v:rect w14:anchorId="4D9A3F83" id="Rectángulo 4" o:spid="_x0000_s1026" style="position:absolute;margin-left:0;margin-top:86.15pt;width:147.1pt;height:33.75pt;z-index:251662336;visibility:visible;mso-wrap-style:square;mso-width-percent:0;mso-height-percent:0;mso-wrap-distance-left:9pt;mso-wrap-distance-top:0;mso-wrap-distance-right:9pt;mso-wrap-distance-bottom:0;mso-position-horizontal:center;mso-position-horizontal-relative:margin;mso-position-vertical:absolute;mso-position-vertical-relative:text;mso-width-percent:0;mso-height-percent:0;mso-width-relative:margin;mso-height-relative:margin;v-text-anchor:middle" o:gfxdata="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" filled="f" strokecolor="red" strokeweight="1pt">
+                <w10:wrap anchorx="margin"/>
+              </v:rect>
+            </w:pict>
+          </mc:Fallback>
+        </mc:AlternateContent>
+      </w:r>
+      <w:r>
+        <w:rPr>
+          <w:rFonts w:ascii="Times New Roman" w:hAnsi="Times New Roman" w:cs="Times New Roman"/>
+          <w:sz w:val="24"/>
+          <w:szCs w:val="24"/>
+        </w:rPr>
+        <w:drawing>
+          <wp:inline distT="0" distB="0" distL="0" distR="0" wp14:anchorId="75E99F5F" wp14:editId="210CDBB4">
+            <wp:extent cx="5400040" cy="3030220"/>
+            <wp:effectExtent l="0" t="0" r="0" b="0"/>
+            <wp:docPr id="622458280" name="Imagen 1" descr="Imagen que contiene Gráfico&#10;&#10;Descripción generada automáticamente"/>
+            <wp:cNvGraphicFramePr>
+              <a:graphicFrameLocks xmlns:a="http://schemas.openxmlformats.org/drawingml/2006/main" noChangeAspect="1"/>
+            </wp:cNvGraphicFramePr>
+            <a:graphic xmlns:a="http://schemas.openxmlformats.org/drawingml/2006/main">
+              <a:graphicData uri="http://schemas.openxmlformats.org/drawingml/2006/picture">
+                <pic:pic xmlns:pic="http://schemas.openxmlformats.org/drawingml/2006/picture">
+                  <pic:nvPicPr>
+                    <pic:cNvPr id="622458280" name="Imagen 1" descr="Imagen que contiene Gráfico&#10;&#10;Descripción generada automáticamente"/>
+                    <pic:cNvPicPr/>
+                  </pic:nvPicPr>
+                  <pic:blipFill>
+                    <a:blip r:embed="rId11"/>
+                    <a:stretch>
+                      <a:fillRect/>
+                    </a:stretch>
+                  </pic:blipFill>
+                  <pic:spPr>
+                    <a:xfrm>
+                      <a:off x="0" y="0"/>
+                      <a:ext cx="5400040" cy="3030220"/>
+                    </a:xfrm>
+                    <a:prstGeom prst="rect">
+                      <a:avLst/>
+                    </a:prstGeom>
+                  </pic:spPr>
+                </pic:pic>
+              </a:graphicData>
+            </a:graphic>
+          </wp:inline>
+        </w:drawing>
+      </w:r>
+    </w:p>
     <w:sectPr>
       <w:pgSz w:w="11906" w:h="16838"/>
       <w:pgMar w:top="1417" w:right="1701" w:bottom="1417" w:left="1701" w:header="708" w:footer="708" w:gutter="0"/>
@@ -11,6 +1045,192 @@
     </w:sectPr>
   </w:body>
 </w:document>
+</file>
+
+<file path=word/numbering.xml><?xml version="1.0" encoding="utf-8"?>
+<w:numbering xmlns:wpc="http://schemas.microsoft.com/office/word/2010/wordprocessingCanvas" xmlns:cx="http://schemas.microsoft.com/office/drawing/2014/chartex" xmlns:cx1="http://schemas.microsoft.com/office/drawing/2015/9/8/chartex" xmlns:cx2="http://schemas.microsoft.com/office/drawing/2015/10/21/chartex" xmlns:cx3="http://schemas.microsoft.com/office/drawing/2016/5/9/chartex" xmlns:cx4="http://schemas.microsoft.com/office/drawing/2016/5/10/chartex" xmlns:cx5="http://schemas.microsoft.com/office/drawing/2016/5/11/chartex" xmlns:cx6="http://schemas.microsoft.com/office/drawing/2016/5/12/chartex" xmlns:cx7="http://schemas.microsoft.com/office/drawing/2016/5/13/chartex" xmlns:cx8="http://schemas.microsoft.com/office/drawing/2016/5/14/chartex" xmlns:mc="http://schemas.openxmlformats.org/markup-compatibility/2006" xmlns:aink="http://schemas.microsoft.com/office/drawing/2016/ink" xmlns:am3d="http://schemas.microsoft.com/office/drawing/2017/model3d" xmlns:o="urn:schemas-microsoft-com:office:office" xmlns:oel="http://schemas.microsoft.com/office/2019/extlst" xmlns:r="http://schemas.openxmlformats.org/officeDocument/2006/relationships" xmlns:m="http://schemas.openxmlformats.org/officeDocument/2006/math" xmlns:v="urn:schemas-microsoft-com:vml" xmlns:wp14="http://schemas.microsoft.com/office/word/2010/wordprocessingDrawing" xmlns:wp="http://schemas.openxmlformats.org/drawingml/2006/wordprocessingDrawing" xmlns:w10="urn:schemas-microsoft-com:office:word" xmlns:w="http://schemas.openxmlformats.org/wordprocessingml/2006/main" xmlns:w14="http://schemas.microsoft.com/office/word/2010/wordml" xmlns:w15="http://schemas.microsoft.com/office/word/2012/wordml" xmlns:w16cex="http://schemas.microsoft.com/office/word/2018/wordml/cex" xmlns:w16cid="http://schemas.microsoft.com/office/word/2016/wordml/cid" xmlns:w16="http://schemas.microsoft.com/office/word/2018/wordml" xmlns:w16du="http://schemas.microsoft.com/office/word/2023/wordml/word16du" xmlns:w16sdtdh="http://schemas.microsoft.com/office/word/2020/wordml/sdtdatahash" xmlns:w16se="http://schemas.microsoft.com/office/word/2015/wordml/symex" xmlns:wpg="http://schemas.microsoft.com/office/word/2010/wordprocessingGroup" xmlns:wpi="http://schemas.microsoft.com/office/word/2010/wordprocessingInk" xmlns:wne="http://schemas.microsoft.com/office/word/2006/wordml" xmlns:wps="http://schemas.microsoft.com/office/word/2010/wordprocessingShape" mc:Ignorable="w14 w15 w16se w16cid w16 w16cex w16sdtdh w16du wp14">
+  <w:abstractNum w:abstractNumId="0" w15:restartNumberingAfterBreak="0">
+    <w:nsid w:val="4B6D6188"/>
+    <w:multiLevelType w:val="hybridMultilevel"/>
+    <w:tmpl w:val="CCC8C2D4"/>
+    <w:lvl w:ilvl="0" w:tplc="0C0A000F">
+      <w:start w:val="1"/>
+      <w:numFmt w:val="decimal"/>
+      <w:lvlText w:val="%1."/>
+      <w:lvlJc w:val="left"/>
+      <w:pPr>
+        <w:ind w:left="720" w:hanging="360"/>
+      </w:pPr>
+      <w:rPr>
+        <w:rFonts w:hint="default"/>
+      </w:rPr>
+    </w:lvl>
+    <w:lvl w:ilvl="1" w:tplc="0C0A0019" w:tentative="1">
+      <w:start w:val="1"/>
+      <w:numFmt w:val="lowerLetter"/>
+      <w:lvlText w:val="%2."/>
+      <w:lvlJc w:val="left"/>
+      <w:pPr>
+        <w:ind w:left="1440" w:hanging="360"/>
+      </w:pPr>
+    </w:lvl>
+    <w:lvl w:ilvl="2" w:tplc="0C0A001B" w:tentative="1">
+      <w:start w:val="1"/>
+      <w:numFmt w:val="lowerRoman"/>
+      <w:lvlText w:val="%3."/>
+      <w:lvlJc w:val="right"/>
+      <w:pPr>
+        <w:ind w:left="2160" w:hanging="180"/>
+      </w:pPr>
+    </w:lvl>
+    <w:lvl w:ilvl="3" w:tplc="0C0A000F" w:tentative="1">
+      <w:start w:val="1"/>
+      <w:numFmt w:val="decimal"/>
+      <w:lvlText w:val="%4."/>
+      <w:lvlJc w:val="left"/>
+      <w:pPr>
+        <w:ind w:left="2880" w:hanging="360"/>
+      </w:pPr>
+    </w:lvl>
+    <w:lvl w:ilvl="4" w:tplc="0C0A0019" w:tentative="1">
+      <w:start w:val="1"/>
+      <w:numFmt w:val="lowerLetter"/>
+      <w:lvlText w:val="%5."/>
+      <w:lvlJc w:val="left"/>
+      <w:pPr>
+        <w:ind w:left="3600" w:hanging="360"/>
+      </w:pPr>
+    </w:lvl>
+    <w:lvl w:ilvl="5" w:tplc="0C0A001B" w:tentative="1">
+      <w:start w:val="1"/>
+      <w:numFmt w:val="lowerRoman"/>
+      <w:lvlText w:val="%6."/>
+      <w:lvlJc w:val="right"/>
+      <w:pPr>
+        <w:ind w:left="4320" w:hanging="180"/>
+      </w:pPr>
+    </w:lvl>
+    <w:lvl w:ilvl="6" w:tplc="0C0A000F" w:tentative="1">
+      <w:start w:val="1"/>
+      <w:numFmt w:val="decimal"/>
+      <w:lvlText w:val="%7."/>
+      <w:lvlJc w:val="left"/>
+      <w:pPr>
+        <w:ind w:left="5040" w:hanging="360"/>
+      </w:pPr>
+    </w:lvl>
+    <w:lvl w:ilvl="7" w:tplc="0C0A0019" w:tentative="1">
+      <w:start w:val="1"/>
+      <w:numFmt w:val="lowerLetter"/>
+      <w:lvlText w:val="%8."/>
+      <w:lvlJc w:val="left"/>
+      <w:pPr>
+        <w:ind w:left="5760" w:hanging="360"/>
+      </w:pPr>
+    </w:lvl>
+    <w:lvl w:ilvl="8" w:tplc="0C0A001B" w:tentative="1">
+      <w:start w:val="1"/>
+      <w:numFmt w:val="lowerRoman"/>
+      <w:lvlText w:val="%9."/>
+      <w:lvlJc w:val="right"/>
+      <w:pPr>
+        <w:ind w:left="6480" w:hanging="180"/>
+      </w:pPr>
+    </w:lvl>
+  </w:abstractNum>
+  <w:abstractNum w:abstractNumId="1" w15:restartNumberingAfterBreak="0">
+    <w:nsid w:val="5C1860AA"/>
+    <w:multiLevelType w:val="hybridMultilevel"/>
+    <w:tmpl w:val="2D8000C6"/>
+    <w:lvl w:ilvl="0" w:tplc="0C0A000F">
+      <w:start w:val="1"/>
+      <w:numFmt w:val="decimal"/>
+      <w:lvlText w:val="%1."/>
+      <w:lvlJc w:val="left"/>
+      <w:pPr>
+        <w:ind w:left="720" w:hanging="360"/>
+      </w:pPr>
+    </w:lvl>
+    <w:lvl w:ilvl="1" w:tplc="0C0A0019" w:tentative="1">
+      <w:start w:val="1"/>
+      <w:numFmt w:val="lowerLetter"/>
+      <w:lvlText w:val="%2."/>
+      <w:lvlJc w:val="left"/>
+      <w:pPr>
+        <w:ind w:left="1440" w:hanging="360"/>
+      </w:pPr>
+    </w:lvl>
+    <w:lvl w:ilvl="2" w:tplc="0C0A001B" w:tentative="1">
+      <w:start w:val="1"/>
+      <w:numFmt w:val="lowerRoman"/>
+      <w:lvlText w:val="%3."/>
+      <w:lvlJc w:val="right"/>
+      <w:pPr>
+        <w:ind w:left="2160" w:hanging="180"/>
+      </w:pPr>
+    </w:lvl>
+    <w:lvl w:ilvl="3" w:tplc="0C0A000F" w:tentative="1">
+      <w:start w:val="1"/>
+      <w:numFmt w:val="decimal"/>
+      <w:lvlText w:val="%4."/>
+      <w:lvlJc w:val="left"/>
+      <w:pPr>
+        <w:ind w:left="2880" w:hanging="360"/>
+      </w:pPr>
+    </w:lvl>
+    <w:lvl w:ilvl="4" w:tplc="0C0A0019" w:tentative="1">
+      <w:start w:val="1"/>
+      <w:numFmt w:val="lowerLetter"/>
+      <w:lvlText w:val="%5."/>
+      <w:lvlJc w:val="left"/>
+      <w:pPr>
+        <w:ind w:left="3600" w:hanging="360"/>
+      </w:pPr>
+    </w:lvl>
+    <w:lvl w:ilvl="5" w:tplc="0C0A001B" w:tentative="1">
+      <w:start w:val="1"/>
+      <w:numFmt w:val="lowerRoman"/>
+      <w:lvlText w:val="%6."/>
+      <w:lvlJc w:val="right"/>
+      <w:pPr>
+        <w:ind w:left="4320" w:hanging="180"/>
+      </w:pPr>
+    </w:lvl>
+    <w:lvl w:ilvl="6" w:tplc="0C0A000F" w:tentative="1">
+      <w:start w:val="1"/>
+      <w:numFmt w:val="decimal"/>
+      <w:lvlText w:val="%7."/>
+      <w:lvlJc w:val="left"/>
+      <w:pPr>
+        <w:ind w:left="5040" w:hanging="360"/>
+      </w:pPr>
+    </w:lvl>
+    <w:lvl w:ilvl="7" w:tplc="0C0A0019" w:tentative="1">
+      <w:start w:val="1"/>
+      <w:numFmt w:val="lowerLetter"/>
+      <w:lvlText w:val="%8."/>
+      <w:lvlJc w:val="left"/>
+      <w:pPr>
+        <w:ind w:left="5760" w:hanging="360"/>
+      </w:pPr>
+    </w:lvl>
+    <w:lvl w:ilvl="8" w:tplc="0C0A001B" w:tentative="1">
+      <w:start w:val="1"/>
+      <w:numFmt w:val="lowerRoman"/>
+      <w:lvlText w:val="%9."/>
+      <w:lvlJc w:val="right"/>
+      <w:pPr>
+        <w:ind w:left="6480" w:hanging="180"/>
+      </w:pPr>
+    </w:lvl>
+  </w:abstractNum>
+  <w:num w:numId="1" w16cid:durableId="584539594">
+    <w:abstractNumId w:val="1"/>
+  </w:num>
+  <w:num w:numId="2" w16cid:durableId="121929208">
+    <w:abstractNumId w:val="0"/>
+  </w:num>
+</w:numbering>
 </file>
 
 <file path=word/styles.xml><?xml version="1.0" encoding="utf-8"?>

</xml_diff>